<commit_message>
Solucion errores y actualizacion
Solucion de algunos errores con el word y actualizacion de la imagen del portal
</commit_message>
<xml_diff>
--- a/doc/Documentacion Instalacion ISO W10.docx
+++ b/doc/Documentacion Instalacion ISO W10.docx
@@ -504,7 +504,7 @@
                     <pic:cNvPicPr/>
                   </pic:nvPicPr>
                   <pic:blipFill>
-                    <a:blip r:embed="rId4"/>
+                    <a:blip r:embed="rId6"/>
                     <a:stretch>
                       <a:fillRect/>
                     </a:stretch>
@@ -551,7 +551,7 @@
                     <pic:cNvPicPr/>
                   </pic:nvPicPr>
                   <pic:blipFill>
-                    <a:blip r:embed="rId5"/>
+                    <a:blip r:embed="rId7"/>
                     <a:stretch>
                       <a:fillRect/>
                     </a:stretch>
@@ -600,7 +600,7 @@
                     <pic:cNvPicPr/>
                   </pic:nvPicPr>
                   <pic:blipFill>
-                    <a:blip r:embed="rId6"/>
+                    <a:blip r:embed="rId8"/>
                     <a:stretch>
                       <a:fillRect/>
                     </a:stretch>
@@ -647,7 +647,7 @@
                     <pic:cNvPicPr/>
                   </pic:nvPicPr>
                   <pic:blipFill>
-                    <a:blip r:embed="rId7"/>
+                    <a:blip r:embed="rId9"/>
                     <a:stretch>
                       <a:fillRect/>
                     </a:stretch>
@@ -695,7 +695,7 @@
                     <pic:cNvPicPr/>
                   </pic:nvPicPr>
                   <pic:blipFill>
-                    <a:blip r:embed="rId8"/>
+                    <a:blip r:embed="rId10"/>
                     <a:stretch>
                       <a:fillRect/>
                     </a:stretch>
@@ -744,7 +744,7 @@
                     <pic:cNvPicPr/>
                   </pic:nvPicPr>
                   <pic:blipFill>
-                    <a:blip r:embed="rId9"/>
+                    <a:blip r:embed="rId11"/>
                     <a:stretch>
                       <a:fillRect/>
                     </a:stretch>
@@ -794,7 +794,7 @@
                     <pic:cNvPicPr/>
                   </pic:nvPicPr>
                   <pic:blipFill>
-                    <a:blip r:embed="rId10"/>
+                    <a:blip r:embed="rId12"/>
                     <a:stretch>
                       <a:fillRect/>
                     </a:stretch>
@@ -842,7 +842,7 @@
                     <pic:cNvPicPr/>
                   </pic:nvPicPr>
                   <pic:blipFill>
-                    <a:blip r:embed="rId11"/>
+                    <a:blip r:embed="rId13"/>
                     <a:stretch>
                       <a:fillRect/>
                     </a:stretch>
@@ -890,7 +890,7 @@
                     <pic:cNvPicPr/>
                   </pic:nvPicPr>
                   <pic:blipFill>
-                    <a:blip r:embed="rId12"/>
+                    <a:blip r:embed="rId14"/>
                     <a:stretch>
                       <a:fillRect/>
                     </a:stretch>
@@ -938,7 +938,7 @@
                     <pic:cNvPicPr/>
                   </pic:nvPicPr>
                   <pic:blipFill>
-                    <a:blip r:embed="rId13"/>
+                    <a:blip r:embed="rId15"/>
                     <a:stretch>
                       <a:fillRect/>
                     </a:stretch>
@@ -985,7 +985,7 @@
                     <pic:cNvPicPr/>
                   </pic:nvPicPr>
                   <pic:blipFill>
-                    <a:blip r:embed="rId14"/>
+                    <a:blip r:embed="rId16"/>
                     <a:stretch>
                       <a:fillRect/>
                     </a:stretch>
@@ -1033,7 +1033,7 @@
                     <pic:cNvPicPr/>
                   </pic:nvPicPr>
                   <pic:blipFill>
-                    <a:blip r:embed="rId15"/>
+                    <a:blip r:embed="rId17"/>
                     <a:stretch>
                       <a:fillRect/>
                     </a:stretch>
@@ -1082,7 +1082,7 @@
                     <pic:cNvPicPr/>
                   </pic:nvPicPr>
                   <pic:blipFill>
-                    <a:blip r:embed="rId16"/>
+                    <a:blip r:embed="rId18"/>
                     <a:stretch>
                       <a:fillRect/>
                     </a:stretch>
@@ -1129,7 +1129,7 @@
                     <pic:cNvPicPr/>
                   </pic:nvPicPr>
                   <pic:blipFill>
-                    <a:blip r:embed="rId17"/>
+                    <a:blip r:embed="rId19"/>
                     <a:stretch>
                       <a:fillRect/>
                     </a:stretch>
@@ -1178,7 +1178,7 @@
                     <pic:cNvPicPr/>
                   </pic:nvPicPr>
                   <pic:blipFill>
-                    <a:blip r:embed="rId18"/>
+                    <a:blip r:embed="rId20"/>
                     <a:stretch>
                       <a:fillRect/>
                     </a:stretch>
@@ -1220,100 +1220,6 @@
                 <pic:pic xmlns:pic="http://schemas.openxmlformats.org/drawingml/2006/picture">
                   <pic:nvPicPr>
                     <pic:cNvPr id="795710017" name="Imagen 1" descr="Interfaz de usuario gráfica, Texto, Aplicación&#10;&#10;El contenido generado por IA puede ser incorrecto."/>
-                    <pic:cNvPicPr/>
-                  </pic:nvPicPr>
-                  <pic:blipFill>
-                    <a:blip r:embed="rId19"/>
-                    <a:stretch>
-                      <a:fillRect/>
-                    </a:stretch>
-                  </pic:blipFill>
-                  <pic:spPr>
-                    <a:xfrm>
-                      <a:off x="0" y="0"/>
-                      <a:ext cx="5400040" cy="4047490"/>
-                    </a:xfrm>
-                    <a:prstGeom prst="rect">
-                      <a:avLst/>
-                    </a:prstGeom>
-                  </pic:spPr>
-                </pic:pic>
-              </a:graphicData>
-            </a:graphic>
-          </wp:inline>
-        </w:drawing>
-      </w:r>
-    </w:p>
-    <w:p>
-      <w:r>
-        <w:lastRenderedPageBreak/>
-        <w:t>Aquí seleccionamos la opción deseada</w:t>
-      </w:r>
-    </w:p>
-    <w:p>
-      <w:r>
-        <w:rPr>
-          <w:noProof/>
-        </w:rPr>
-        <w:drawing>
-          <wp:inline distT="0" distB="0" distL="0" distR="0" wp14:anchorId="076316EE" wp14:editId="43E6C0F6">
-            <wp:extent cx="5400040" cy="4018280"/>
-            <wp:effectExtent l="0" t="0" r="0" b="1270"/>
-            <wp:docPr id="2098399794" name="Imagen 1" descr="Interfaz de usuario gráfica, Texto, Sitio web&#10;&#10;El contenido generado por IA puede ser incorrecto."/>
-            <wp:cNvGraphicFramePr>
-              <a:graphicFrameLocks xmlns:a="http://schemas.openxmlformats.org/drawingml/2006/main" noChangeAspect="1"/>
-            </wp:cNvGraphicFramePr>
-            <a:graphic xmlns:a="http://schemas.openxmlformats.org/drawingml/2006/main">
-              <a:graphicData uri="http://schemas.openxmlformats.org/drawingml/2006/picture">
-                <pic:pic xmlns:pic="http://schemas.openxmlformats.org/drawingml/2006/picture">
-                  <pic:nvPicPr>
-                    <pic:cNvPr id="2098399794" name="Imagen 1" descr="Interfaz de usuario gráfica, Texto, Sitio web&#10;&#10;El contenido generado por IA puede ser incorrecto."/>
-                    <pic:cNvPicPr/>
-                  </pic:nvPicPr>
-                  <pic:blipFill>
-                    <a:blip r:embed="rId20"/>
-                    <a:stretch>
-                      <a:fillRect/>
-                    </a:stretch>
-                  </pic:blipFill>
-                  <pic:spPr>
-                    <a:xfrm>
-                      <a:off x="0" y="0"/>
-                      <a:ext cx="5400040" cy="4018280"/>
-                    </a:xfrm>
-                    <a:prstGeom prst="rect">
-                      <a:avLst/>
-                    </a:prstGeom>
-                  </pic:spPr>
-                </pic:pic>
-              </a:graphicData>
-            </a:graphic>
-          </wp:inline>
-        </w:drawing>
-      </w:r>
-      <w:r>
-        <w:t xml:space="preserve">Ahora saldrán algunas preguntas que se deberán seleccionar las opciones según tus preferencias (no es solo esta captura) </w:t>
-      </w:r>
-    </w:p>
-    <w:p>
-      <w:r>
-        <w:rPr>
-          <w:noProof/>
-        </w:rPr>
-        <w:lastRenderedPageBreak/>
-        <w:drawing>
-          <wp:inline distT="0" distB="0" distL="0" distR="0" wp14:anchorId="0306D542" wp14:editId="1BA713E0">
-            <wp:extent cx="5400040" cy="4047490"/>
-            <wp:effectExtent l="0" t="0" r="0" b="0"/>
-            <wp:docPr id="1657731949" name="Imagen 1" descr="Pantalla de un computador&#10;&#10;El contenido generado por IA puede ser incorrecto."/>
-            <wp:cNvGraphicFramePr>
-              <a:graphicFrameLocks xmlns:a="http://schemas.openxmlformats.org/drawingml/2006/main" noChangeAspect="1"/>
-            </wp:cNvGraphicFramePr>
-            <a:graphic xmlns:a="http://schemas.openxmlformats.org/drawingml/2006/main">
-              <a:graphicData uri="http://schemas.openxmlformats.org/drawingml/2006/picture">
-                <pic:pic xmlns:pic="http://schemas.openxmlformats.org/drawingml/2006/picture">
-                  <pic:nvPicPr>
-                    <pic:cNvPr id="1657731949" name="Imagen 1" descr="Pantalla de un computador&#10;&#10;El contenido generado por IA puede ser incorrecto."/>
                     <pic:cNvPicPr/>
                   </pic:nvPicPr>
                   <pic:blipFill>
@@ -1337,14 +1243,132 @@
           </wp:inline>
         </w:drawing>
       </w:r>
+    </w:p>
+    <w:p>
+      <w:r>
+        <w:lastRenderedPageBreak/>
+        <w:t>Aquí seleccionamos la opción deseada</w:t>
+      </w:r>
+    </w:p>
+    <w:p>
+      <w:r>
+        <w:rPr>
+          <w:noProof/>
+        </w:rPr>
+        <w:drawing>
+          <wp:inline distT="0" distB="0" distL="0" distR="0" wp14:anchorId="076316EE" wp14:editId="43E6C0F6">
+            <wp:extent cx="5400040" cy="4018280"/>
+            <wp:effectExtent l="0" t="0" r="0" b="1270"/>
+            <wp:docPr id="2098399794" name="Imagen 1" descr="Interfaz de usuario gráfica, Texto, Sitio web&#10;&#10;El contenido generado por IA puede ser incorrecto."/>
+            <wp:cNvGraphicFramePr>
+              <a:graphicFrameLocks xmlns:a="http://schemas.openxmlformats.org/drawingml/2006/main" noChangeAspect="1"/>
+            </wp:cNvGraphicFramePr>
+            <a:graphic xmlns:a="http://schemas.openxmlformats.org/drawingml/2006/main">
+              <a:graphicData uri="http://schemas.openxmlformats.org/drawingml/2006/picture">
+                <pic:pic xmlns:pic="http://schemas.openxmlformats.org/drawingml/2006/picture">
+                  <pic:nvPicPr>
+                    <pic:cNvPr id="2098399794" name="Imagen 1" descr="Interfaz de usuario gráfica, Texto, Sitio web&#10;&#10;El contenido generado por IA puede ser incorrecto."/>
+                    <pic:cNvPicPr/>
+                  </pic:nvPicPr>
+                  <pic:blipFill>
+                    <a:blip r:embed="rId22"/>
+                    <a:stretch>
+                      <a:fillRect/>
+                    </a:stretch>
+                  </pic:blipFill>
+                  <pic:spPr>
+                    <a:xfrm>
+                      <a:off x="0" y="0"/>
+                      <a:ext cx="5400040" cy="4018280"/>
+                    </a:xfrm>
+                    <a:prstGeom prst="rect">
+                      <a:avLst/>
+                    </a:prstGeom>
+                  </pic:spPr>
+                </pic:pic>
+              </a:graphicData>
+            </a:graphic>
+          </wp:inline>
+        </w:drawing>
+      </w:r>
+      <w:r>
+        <w:t xml:space="preserve">Ahora saldrán algunas preguntas que se deberán seleccionar las opciones según tus preferencias (no es solo esta captura) </w:t>
+      </w:r>
+    </w:p>
+    <w:p>
+      <w:r>
+        <w:rPr>
+          <w:noProof/>
+        </w:rPr>
+        <w:lastRenderedPageBreak/>
+        <w:drawing>
+          <wp:inline distT="0" distB="0" distL="0" distR="0" wp14:anchorId="0306D542" wp14:editId="1BA713E0">
+            <wp:extent cx="5400040" cy="4047490"/>
+            <wp:effectExtent l="0" t="0" r="0" b="0"/>
+            <wp:docPr id="1657731949" name="Imagen 1" descr="Pantalla de un computador&#10;&#10;El contenido generado por IA puede ser incorrecto."/>
+            <wp:cNvGraphicFramePr>
+              <a:graphicFrameLocks xmlns:a="http://schemas.openxmlformats.org/drawingml/2006/main" noChangeAspect="1"/>
+            </wp:cNvGraphicFramePr>
+            <a:graphic xmlns:a="http://schemas.openxmlformats.org/drawingml/2006/main">
+              <a:graphicData uri="http://schemas.openxmlformats.org/drawingml/2006/picture">
+                <pic:pic xmlns:pic="http://schemas.openxmlformats.org/drawingml/2006/picture">
+                  <pic:nvPicPr>
+                    <pic:cNvPr id="1657731949" name="Imagen 1" descr="Pantalla de un computador&#10;&#10;El contenido generado por IA puede ser incorrecto."/>
+                    <pic:cNvPicPr/>
+                  </pic:nvPicPr>
+                  <pic:blipFill>
+                    <a:blip r:embed="rId23"/>
+                    <a:stretch>
+                      <a:fillRect/>
+                    </a:stretch>
+                  </pic:blipFill>
+                  <pic:spPr>
+                    <a:xfrm>
+                      <a:off x="0" y="0"/>
+                      <a:ext cx="5400040" cy="4047490"/>
+                    </a:xfrm>
+                    <a:prstGeom prst="rect">
+                      <a:avLst/>
+                    </a:prstGeom>
+                  </pic:spPr>
+                </pic:pic>
+              </a:graphicData>
+            </a:graphic>
+          </wp:inline>
+        </w:drawing>
+      </w:r>
       <w:r>
         <w:t xml:space="preserve">Una vez finalizadas todas las preguntas ya podrás tener acceso al sistema operativo </w:t>
       </w:r>
     </w:p>
     <w:p/>
-    <w:p>
-      <w:r>
-        <w:lastRenderedPageBreak/>
+    <w:p/>
+    <w:p/>
+    <w:p/>
+    <w:p/>
+    <w:p/>
+    <w:p/>
+    <w:p/>
+    <w:p/>
+    <w:p/>
+    <w:p/>
+    <w:p/>
+    <w:p/>
+    <w:p/>
+    <w:p>
+      <w:pPr>
+        <w:pStyle w:val="Ttulo"/>
+      </w:pPr>
+      <w:r>
+        <w:t>Servidor WEB</w:t>
+      </w:r>
+    </w:p>
+    <w:p/>
+    <w:p>
+      <w:r>
+        <w:rPr>
+          <w:noProof/>
+        </w:rPr>
         <w:drawing>
           <wp:inline distT="0" distB="0" distL="0" distR="0" wp14:anchorId="0FA3483C" wp14:editId="6E8034A8">
             <wp:extent cx="5400040" cy="4060190"/>
@@ -1361,7 +1385,7 @@
                     <pic:cNvPicPr/>
                   </pic:nvPicPr>
                   <pic:blipFill>
-                    <a:blip r:embed="rId22"/>
+                    <a:blip r:embed="rId24"/>
                     <a:stretch>
                       <a:fillRect/>
                     </a:stretch>
@@ -1382,6 +1406,9 @@
         </w:drawing>
       </w:r>
     </w:p>
+    <w:p/>
+    <w:p/>
+    <w:p/>
     <w:p>
       <w:r>
         <w:t>Ahora instalamos la herramienta XAMPP para poder tener apache y hacer un servidor web local</w:t>
@@ -1389,6 +1416,10 @@
     </w:p>
     <w:p>
       <w:r>
+        <w:rPr>
+          <w:noProof/>
+        </w:rPr>
+        <w:lastRenderedPageBreak/>
         <w:drawing>
           <wp:inline distT="0" distB="0" distL="0" distR="0" wp14:anchorId="21AE5103" wp14:editId="6277C859">
             <wp:extent cx="5400040" cy="4058920"/>
@@ -1405,7 +1436,7 @@
                     <pic:cNvPicPr/>
                   </pic:nvPicPr>
                   <pic:blipFill>
-                    <a:blip r:embed="rId23"/>
+                    <a:blip r:embed="rId25"/>
                     <a:stretch>
                       <a:fillRect/>
                     </a:stretch>
@@ -1428,12 +1459,14 @@
     </w:p>
     <w:p>
       <w:r>
-        <w:lastRenderedPageBreak/>
         <w:t>Seleccionamos los componentes que se quieren instalar</w:t>
       </w:r>
     </w:p>
     <w:p>
       <w:r>
+        <w:rPr>
+          <w:noProof/>
+        </w:rPr>
         <w:drawing>
           <wp:inline distT="0" distB="0" distL="0" distR="0" wp14:anchorId="42C5EFED" wp14:editId="45670BEA">
             <wp:extent cx="5400040" cy="4052570"/>
@@ -1450,7 +1483,7 @@
                     <pic:cNvPicPr/>
                   </pic:nvPicPr>
                   <pic:blipFill>
-                    <a:blip r:embed="rId24"/>
+                    <a:blip r:embed="rId26"/>
                     <a:stretch>
                       <a:fillRect/>
                     </a:stretch>
@@ -1473,6 +1506,10 @@
     </w:p>
     <w:p>
       <w:r>
+        <w:rPr>
+          <w:noProof/>
+        </w:rPr>
+        <w:lastRenderedPageBreak/>
         <w:drawing>
           <wp:inline distT="0" distB="0" distL="0" distR="0" wp14:anchorId="77D38212" wp14:editId="44283E4B">
             <wp:extent cx="5400040" cy="4043045"/>
@@ -1489,7 +1526,7 @@
                     <pic:cNvPicPr/>
                   </pic:nvPicPr>
                   <pic:blipFill>
-                    <a:blip r:embed="rId25"/>
+                    <a:blip r:embed="rId27"/>
                     <a:stretch>
                       <a:fillRect/>
                     </a:stretch>
@@ -1512,8 +1549,182 @@
     </w:p>
     <w:p>
       <w:r>
+        <w:t>Una vez ya instalado solo tendríamos que abrir el programa e iniciar apache para tener nuestro servidor web local o “localhost”</w:t>
+      </w:r>
+    </w:p>
+    <w:p/>
+    <w:p>
+      <w:r>
+        <w:drawing>
+          <wp:inline distT="0" distB="0" distL="0" distR="0" wp14:anchorId="6E9FB367" wp14:editId="75478652">
+            <wp:extent cx="5400040" cy="191135"/>
+            <wp:effectExtent l="0" t="0" r="0" b="0"/>
+            <wp:docPr id="589420816" name="Imagen 1"/>
+            <wp:cNvGraphicFramePr>
+              <a:graphicFrameLocks xmlns:a="http://schemas.openxmlformats.org/drawingml/2006/main" noChangeAspect="1"/>
+            </wp:cNvGraphicFramePr>
+            <a:graphic xmlns:a="http://schemas.openxmlformats.org/drawingml/2006/main">
+              <a:graphicData uri="http://schemas.openxmlformats.org/drawingml/2006/picture">
+                <pic:pic xmlns:pic="http://schemas.openxmlformats.org/drawingml/2006/picture">
+                  <pic:nvPicPr>
+                    <pic:cNvPr id="589420816" name=""/>
+                    <pic:cNvPicPr/>
+                  </pic:nvPicPr>
+                  <pic:blipFill>
+                    <a:blip r:embed="rId28"/>
+                    <a:stretch>
+                      <a:fillRect/>
+                    </a:stretch>
+                  </pic:blipFill>
+                  <pic:spPr>
+                    <a:xfrm>
+                      <a:off x="0" y="0"/>
+                      <a:ext cx="5400040" cy="191135"/>
+                    </a:xfrm>
+                    <a:prstGeom prst="rect">
+                      <a:avLst/>
+                    </a:prstGeom>
+                  </pic:spPr>
+                </pic:pic>
+              </a:graphicData>
+            </a:graphic>
+          </wp:inline>
+        </w:drawing>
+      </w:r>
+    </w:p>
+    <w:p>
+      <w:r>
+        <w:drawing>
+          <wp:inline distT="0" distB="0" distL="0" distR="0" wp14:anchorId="13DE481B" wp14:editId="5180FD3D">
+            <wp:extent cx="5382376" cy="314369"/>
+            <wp:effectExtent l="0" t="0" r="0" b="9525"/>
+            <wp:docPr id="1920683770" name="Imagen 1"/>
+            <wp:cNvGraphicFramePr>
+              <a:graphicFrameLocks xmlns:a="http://schemas.openxmlformats.org/drawingml/2006/main" noChangeAspect="1"/>
+            </wp:cNvGraphicFramePr>
+            <a:graphic xmlns:a="http://schemas.openxmlformats.org/drawingml/2006/main">
+              <a:graphicData uri="http://schemas.openxmlformats.org/drawingml/2006/picture">
+                <pic:pic xmlns:pic="http://schemas.openxmlformats.org/drawingml/2006/picture">
+                  <pic:nvPicPr>
+                    <pic:cNvPr id="1920683770" name=""/>
+                    <pic:cNvPicPr/>
+                  </pic:nvPicPr>
+                  <pic:blipFill>
+                    <a:blip r:embed="rId29"/>
+                    <a:stretch>
+                      <a:fillRect/>
+                    </a:stretch>
+                  </pic:blipFill>
+                  <pic:spPr>
+                    <a:xfrm>
+                      <a:off x="0" y="0"/>
+                      <a:ext cx="5382376" cy="314369"/>
+                    </a:xfrm>
+                    <a:prstGeom prst="rect">
+                      <a:avLst/>
+                    </a:prstGeom>
+                  </pic:spPr>
+                </pic:pic>
+              </a:graphicData>
+            </a:graphic>
+          </wp:inline>
+        </w:drawing>
+      </w:r>
+    </w:p>
+    <w:p>
+      <w:r>
+        <w:t>Abrimos la carpeta XAMPP y después dentro de ella, la carpeta htdocs</w:t>
+      </w:r>
+    </w:p>
+    <w:p/>
+    <w:p>
+      <w:r>
         <w:lastRenderedPageBreak/>
-        <w:t>Una vez ya instalado solo tendríamos que abrir el programa e iniciar apache para tener nuestro servidor web local o “localhost”</w:t>
+        <w:drawing>
+          <wp:inline distT="0" distB="0" distL="0" distR="0" wp14:anchorId="630C6874" wp14:editId="4165686C">
+            <wp:extent cx="5400040" cy="2692400"/>
+            <wp:effectExtent l="0" t="0" r="0" b="0"/>
+            <wp:docPr id="2036159384" name="Imagen 1" descr="Captura de pantalla con la imagen de una pantalla&#10;&#10;El contenido generado por IA puede ser incorrecto."/>
+            <wp:cNvGraphicFramePr>
+              <a:graphicFrameLocks xmlns:a="http://schemas.openxmlformats.org/drawingml/2006/main" noChangeAspect="1"/>
+            </wp:cNvGraphicFramePr>
+            <a:graphic xmlns:a="http://schemas.openxmlformats.org/drawingml/2006/main">
+              <a:graphicData uri="http://schemas.openxmlformats.org/drawingml/2006/picture">
+                <pic:pic xmlns:pic="http://schemas.openxmlformats.org/drawingml/2006/picture">
+                  <pic:nvPicPr>
+                    <pic:cNvPr id="2036159384" name="Imagen 1" descr="Captura de pantalla con la imagen de una pantalla&#10;&#10;El contenido generado por IA puede ser incorrecto."/>
+                    <pic:cNvPicPr/>
+                  </pic:nvPicPr>
+                  <pic:blipFill>
+                    <a:blip r:embed="rId30"/>
+                    <a:stretch>
+                      <a:fillRect/>
+                    </a:stretch>
+                  </pic:blipFill>
+                  <pic:spPr>
+                    <a:xfrm>
+                      <a:off x="0" y="0"/>
+                      <a:ext cx="5400040" cy="2692400"/>
+                    </a:xfrm>
+                    <a:prstGeom prst="rect">
+                      <a:avLst/>
+                    </a:prstGeom>
+                  </pic:spPr>
+                </pic:pic>
+              </a:graphicData>
+            </a:graphic>
+          </wp:inline>
+        </w:drawing>
+      </w:r>
+    </w:p>
+    <w:p>
+      <w:r>
+        <w:t>Creamos la carpeta con el nombre deseado</w:t>
+      </w:r>
+    </w:p>
+    <w:p/>
+    <w:p>
+      <w:r>
+        <w:drawing>
+          <wp:inline distT="0" distB="0" distL="0" distR="0" wp14:anchorId="42495150" wp14:editId="117A69AC">
+            <wp:extent cx="5400040" cy="2713990"/>
+            <wp:effectExtent l="0" t="0" r="0" b="0"/>
+            <wp:docPr id="480013541" name="Imagen 1" descr="Captura de pantalla de un videojuego&#10;&#10;El contenido generado por IA puede ser incorrecto."/>
+            <wp:cNvGraphicFramePr>
+              <a:graphicFrameLocks xmlns:a="http://schemas.openxmlformats.org/drawingml/2006/main" noChangeAspect="1"/>
+            </wp:cNvGraphicFramePr>
+            <a:graphic xmlns:a="http://schemas.openxmlformats.org/drawingml/2006/main">
+              <a:graphicData uri="http://schemas.openxmlformats.org/drawingml/2006/picture">
+                <pic:pic xmlns:pic="http://schemas.openxmlformats.org/drawingml/2006/picture">
+                  <pic:nvPicPr>
+                    <pic:cNvPr id="480013541" name="Imagen 1" descr="Captura de pantalla de un videojuego&#10;&#10;El contenido generado por IA puede ser incorrecto."/>
+                    <pic:cNvPicPr/>
+                  </pic:nvPicPr>
+                  <pic:blipFill>
+                    <a:blip r:embed="rId31"/>
+                    <a:stretch>
+                      <a:fillRect/>
+                    </a:stretch>
+                  </pic:blipFill>
+                  <pic:spPr>
+                    <a:xfrm>
+                      <a:off x="0" y="0"/>
+                      <a:ext cx="5400040" cy="2713990"/>
+                    </a:xfrm>
+                    <a:prstGeom prst="rect">
+                      <a:avLst/>
+                    </a:prstGeom>
+                  </pic:spPr>
+                </pic:pic>
+              </a:graphicData>
+            </a:graphic>
+          </wp:inline>
+        </w:drawing>
+      </w:r>
+    </w:p>
+    <w:p>
+      <w:r>
+        <w:t>Y dentro de la carpeta subimos los archivos que deseamos abrir</w:t>
       </w:r>
     </w:p>
     <w:sectPr>
@@ -1526,6 +1737,56 @@
     </w:sectPr>
   </w:body>
 </w:document>
+</file>
+
+<file path=word/endnotes.xml><?xml version="1.0" encoding="utf-8"?>
+<w:endnotes xmlns:wpc="http://schemas.microsoft.com/office/word/2010/wordprocessingCanvas" xmlns:cx="http://schemas.microsoft.com/office/drawing/2014/chartex" xmlns:cx1="http://schemas.microsoft.com/office/drawing/2015/9/8/chartex" xmlns:cx2="http://schemas.microsoft.com/office/drawing/2015/10/21/chartex" xmlns:cx3="http://schemas.microsoft.com/office/drawing/2016/5/9/chartex" xmlns:cx4="http://schemas.microsoft.com/office/drawing/2016/5/10/chartex" xmlns:cx5="http://schemas.microsoft.com/office/drawing/2016/5/11/chartex" xmlns:cx6="http://schemas.microsoft.com/office/drawing/2016/5/12/chartex" xmlns:cx7="http://schemas.microsoft.com/office/drawing/2016/5/13/chartex" xmlns:cx8="http://schemas.microsoft.com/office/drawing/2016/5/14/chartex" xmlns:mc="http://schemas.openxmlformats.org/markup-compatibility/2006" xmlns:aink="http://schemas.microsoft.com/office/drawing/2016/ink" xmlns:am3d="http://schemas.microsoft.com/office/drawing/2017/model3d" xmlns:o="urn:schemas-microsoft-com:office:office" xmlns:oel="http://schemas.microsoft.com/office/2019/extlst" xmlns:r="http://schemas.openxmlformats.org/officeDocument/2006/relationships" xmlns:m="http://schemas.openxmlformats.org/officeDocument/2006/math" xmlns:v="urn:schemas-microsoft-com:vml" xmlns:wp14="http://schemas.microsoft.com/office/word/2010/wordprocessingDrawing" xmlns:wp="http://schemas.openxmlformats.org/drawingml/2006/wordprocessingDrawing" xmlns:w10="urn:schemas-microsoft-com:office:word" xmlns:w="http://schemas.openxmlformats.org/wordprocessingml/2006/main" xmlns:w14="http://schemas.microsoft.com/office/word/2010/wordml" xmlns:w15="http://schemas.microsoft.com/office/word/2012/wordml" xmlns:w16cex="http://schemas.microsoft.com/office/word/2018/wordml/cex" xmlns:w16cid="http://schemas.microsoft.com/office/word/2016/wordml/cid" xmlns:w16="http://schemas.microsoft.com/office/word/2018/wordml" xmlns:w16du="http://schemas.microsoft.com/office/word/2023/wordml/word16du" xmlns:w16sdtdh="http://schemas.microsoft.com/office/word/2020/wordml/sdtdatahash" xmlns:w16sdtfl="http://schemas.microsoft.com/office/word/2024/wordml/sdtformatlock" xmlns:w16se="http://schemas.microsoft.com/office/word/2015/wordml/symex" xmlns:wpg="http://schemas.microsoft.com/office/word/2010/wordprocessingGroup" xmlns:wpi="http://schemas.microsoft.com/office/word/2010/wordprocessingInk" xmlns:wne="http://schemas.microsoft.com/office/word/2006/wordml" xmlns:wps="http://schemas.microsoft.com/office/word/2010/wordprocessingShape" mc:Ignorable="w14 w15 w16se w16cid w16 w16cex w16sdtdh w16sdtfl w16du wp14">
+  <w:endnote w:type="separator" w:id="-1">
+    <w:p>
+      <w:pPr>
+        <w:spacing w:after="0" w:line="240" w:lineRule="auto"/>
+      </w:pPr>
+      <w:r>
+        <w:separator/>
+      </w:r>
+    </w:p>
+  </w:endnote>
+  <w:endnote w:type="continuationSeparator" w:id="0">
+    <w:p>
+      <w:pPr>
+        <w:spacing w:after="0" w:line="240" w:lineRule="auto"/>
+      </w:pPr>
+      <w:r>
+        <w:continuationSeparator/>
+      </w:r>
+    </w:p>
+  </w:endnote>
+</w:endnotes>
+</file>
+
+<file path=word/footnotes.xml><?xml version="1.0" encoding="utf-8"?>
+<w:footnotes xmlns:wpc="http://schemas.microsoft.com/office/word/2010/wordprocessingCanvas" xmlns:cx="http://schemas.microsoft.com/office/drawing/2014/chartex" xmlns:cx1="http://schemas.microsoft.com/office/drawing/2015/9/8/chartex" xmlns:cx2="http://schemas.microsoft.com/office/drawing/2015/10/21/chartex" xmlns:cx3="http://schemas.microsoft.com/office/drawing/2016/5/9/chartex" xmlns:cx4="http://schemas.microsoft.com/office/drawing/2016/5/10/chartex" xmlns:cx5="http://schemas.microsoft.com/office/drawing/2016/5/11/chartex" xmlns:cx6="http://schemas.microsoft.com/office/drawing/2016/5/12/chartex" xmlns:cx7="http://schemas.microsoft.com/office/drawing/2016/5/13/chartex" xmlns:cx8="http://schemas.microsoft.com/office/drawing/2016/5/14/chartex" xmlns:mc="http://schemas.openxmlformats.org/markup-compatibility/2006" xmlns:aink="http://schemas.microsoft.com/office/drawing/2016/ink" xmlns:am3d="http://schemas.microsoft.com/office/drawing/2017/model3d" xmlns:o="urn:schemas-microsoft-com:office:office" xmlns:oel="http://schemas.microsoft.com/office/2019/extlst" xmlns:r="http://schemas.openxmlformats.org/officeDocument/2006/relationships" xmlns:m="http://schemas.openxmlformats.org/officeDocument/2006/math" xmlns:v="urn:schemas-microsoft-com:vml" xmlns:wp14="http://schemas.microsoft.com/office/word/2010/wordprocessingDrawing" xmlns:wp="http://schemas.openxmlformats.org/drawingml/2006/wordprocessingDrawing" xmlns:w10="urn:schemas-microsoft-com:office:word" xmlns:w="http://schemas.openxmlformats.org/wordprocessingml/2006/main" xmlns:w14="http://schemas.microsoft.com/office/word/2010/wordml" xmlns:w15="http://schemas.microsoft.com/office/word/2012/wordml" xmlns:w16cex="http://schemas.microsoft.com/office/word/2018/wordml/cex" xmlns:w16cid="http://schemas.microsoft.com/office/word/2016/wordml/cid" xmlns:w16="http://schemas.microsoft.com/office/word/2018/wordml" xmlns:w16du="http://schemas.microsoft.com/office/word/2023/wordml/word16du" xmlns:w16sdtdh="http://schemas.microsoft.com/office/word/2020/wordml/sdtdatahash" xmlns:w16sdtfl="http://schemas.microsoft.com/office/word/2024/wordml/sdtformatlock" xmlns:w16se="http://schemas.microsoft.com/office/word/2015/wordml/symex" xmlns:wpg="http://schemas.microsoft.com/office/word/2010/wordprocessingGroup" xmlns:wpi="http://schemas.microsoft.com/office/word/2010/wordprocessingInk" xmlns:wne="http://schemas.microsoft.com/office/word/2006/wordml" xmlns:wps="http://schemas.microsoft.com/office/word/2010/wordprocessingShape" mc:Ignorable="w14 w15 w16se w16cid w16 w16cex w16sdtdh w16sdtfl w16du wp14">
+  <w:footnote w:type="separator" w:id="-1">
+    <w:p>
+      <w:pPr>
+        <w:spacing w:after="0" w:line="240" w:lineRule="auto"/>
+      </w:pPr>
+      <w:r>
+        <w:separator/>
+      </w:r>
+    </w:p>
+  </w:footnote>
+  <w:footnote w:type="continuationSeparator" w:id="0">
+    <w:p>
+      <w:pPr>
+        <w:spacing w:after="0" w:line="240" w:lineRule="auto"/>
+      </w:pPr>
+      <w:r>
+        <w:continuationSeparator/>
+      </w:r>
+    </w:p>
+  </w:footnote>
+</w:footnotes>
 </file>
 
 <file path=word/styles.xml><?xml version="1.0" encoding="utf-8"?>
@@ -2478,6 +2739,50 @@
       <w14:ligatures w14:val="none"/>
     </w:rPr>
   </w:style>
+  <w:style w:type="paragraph" w:styleId="Encabezado">
+    <w:name w:val="header"/>
+    <w:basedOn w:val="Normal"/>
+    <w:link w:val="EncabezadoCar"/>
+    <w:uiPriority w:val="99"/>
+    <w:unhideWhenUsed/>
+    <w:rsid w:val="000009DC"/>
+    <w:pPr>
+      <w:tabs>
+        <w:tab w:val="center" w:pos="4252"/>
+        <w:tab w:val="right" w:pos="8504"/>
+      </w:tabs>
+      <w:spacing w:after="0" w:line="240" w:lineRule="auto"/>
+    </w:pPr>
+  </w:style>
+  <w:style w:type="character" w:customStyle="1" w:styleId="EncabezadoCar">
+    <w:name w:val="Encabezado Car"/>
+    <w:basedOn w:val="Fuentedeprrafopredeter"/>
+    <w:link w:val="Encabezado"/>
+    <w:uiPriority w:val="99"/>
+    <w:rsid w:val="000009DC"/>
+  </w:style>
+  <w:style w:type="paragraph" w:styleId="Piedepgina">
+    <w:name w:val="footer"/>
+    <w:basedOn w:val="Normal"/>
+    <w:link w:val="PiedepginaCar"/>
+    <w:uiPriority w:val="99"/>
+    <w:unhideWhenUsed/>
+    <w:rsid w:val="000009DC"/>
+    <w:pPr>
+      <w:tabs>
+        <w:tab w:val="center" w:pos="4252"/>
+        <w:tab w:val="right" w:pos="8504"/>
+      </w:tabs>
+      <w:spacing w:after="0" w:line="240" w:lineRule="auto"/>
+    </w:pPr>
+  </w:style>
+  <w:style w:type="character" w:customStyle="1" w:styleId="PiedepginaCar">
+    <w:name w:val="Pie de página Car"/>
+    <w:basedOn w:val="Fuentedeprrafopredeter"/>
+    <w:link w:val="Piedepgina"/>
+    <w:uiPriority w:val="99"/>
+    <w:rsid w:val="000009DC"/>
+  </w:style>
 </w:styles>
 </file>
 

</xml_diff>